<commit_message>
Made standalone Python script compatible with Choregraphe Python script
</commit_message>
<xml_diff>
--- a/PythonDemo/Nao.docx
+++ b/PythonDemo/Nao.docx
@@ -13,6 +13,7 @@
       <w:proofErr w:type="spellEnd"/>
     </w:p>
     <w:p>
+      <w:bookmarkStart w:id="0" w:name="_GoBack"/>
       <w:r>
         <w:rPr>
           <w:noProof/>
@@ -66,6 +67,7 @@
           </wp:inline>
         </w:drawing>
       </w:r>
+      <w:bookmarkEnd w:id="0"/>
     </w:p>
     <w:p>
       <w:pPr>
@@ -156,7 +158,7 @@
         <w:rPr>
           <w:noProof/>
         </w:rPr>
-        <w:instrText xml:space="preserve"> PAGEREF _Toc312239789 \h </w:instrText>
+        <w:instrText xml:space="preserve"> PAGEREF _Toc312457364 \h </w:instrText>
       </w:r>
       <w:r>
         <w:rPr>
@@ -229,7 +231,7 @@
         <w:rPr>
           <w:noProof/>
         </w:rPr>
-        <w:instrText xml:space="preserve"> PAGEREF _Toc312239790 \h </w:instrText>
+        <w:instrText xml:space="preserve"> PAGEREF _Toc312457365 \h </w:instrText>
       </w:r>
       <w:r>
         <w:rPr>
@@ -302,7 +304,7 @@
         <w:rPr>
           <w:noProof/>
         </w:rPr>
-        <w:instrText xml:space="preserve"> PAGEREF _Toc312239791 \h </w:instrText>
+        <w:instrText xml:space="preserve"> PAGEREF _Toc312457366 \h </w:instrText>
       </w:r>
       <w:r>
         <w:rPr>
@@ -375,7 +377,7 @@
         <w:rPr>
           <w:noProof/>
         </w:rPr>
-        <w:instrText xml:space="preserve"> PAGEREF _Toc312239792 \h </w:instrText>
+        <w:instrText xml:space="preserve"> PAGEREF _Toc312457367 \h </w:instrText>
       </w:r>
       <w:r>
         <w:rPr>
@@ -392,7 +394,7 @@
         <w:rPr>
           <w:noProof/>
         </w:rPr>
-        <w:t>3</w:t>
+        <w:t>4</w:t>
       </w:r>
       <w:r>
         <w:rPr>
@@ -413,7 +415,7 @@
       <w:pPr>
         <w:pStyle w:val="Heading1"/>
       </w:pPr>
-      <w:bookmarkStart w:id="0" w:name="_Toc312239789"/>
+      <w:bookmarkStart w:id="1" w:name="_Toc312457364"/>
       <w:r>
         <w:t xml:space="preserve">Ways to work with the </w:t>
       </w:r>
@@ -421,7 +423,7 @@
       <w:r>
         <w:t>Nao</w:t>
       </w:r>
-      <w:bookmarkEnd w:id="0"/>
+      <w:bookmarkEnd w:id="1"/>
       <w:proofErr w:type="spellEnd"/>
     </w:p>
     <w:p>
@@ -433,7 +435,19 @@
           <w:rPr>
             <w:rStyle w:val="Hyperlink"/>
           </w:rPr>
-          <w:t>http://doc.aldebaran.com/2-1/dev/naoqi/index.html</w:t>
+          <w:t>http://doc.aldebaran.com/2-1</w:t>
+        </w:r>
+        <w:r>
+          <w:rPr>
+            <w:rStyle w:val="Hyperlink"/>
+          </w:rPr>
+          <w:t>/</w:t>
+        </w:r>
+        <w:r>
+          <w:rPr>
+            <w:rStyle w:val="Hyperlink"/>
+          </w:rPr>
+          <w:t>dev/naoqi/index.html</w:t>
         </w:r>
       </w:hyperlink>
       <w:r>
@@ -465,7 +479,21 @@
       </w:r>
       <w:proofErr w:type="spellEnd"/>
       <w:r>
-        <w:t xml:space="preserve"> is a framework with many modules (shared objects) with functionality like motion, vision, audio</w:t>
+        <w:t xml:space="preserve"> </w:t>
+      </w:r>
+      <w:proofErr w:type="spellStart"/>
+      <w:r>
+        <w:t>is a framework with many mod</w:t>
+      </w:r>
+      <w:proofErr w:type="spellEnd"/>
+      <w:r>
+        <w:t>ules (shared objects</w:t>
+      </w:r>
+      <w:r>
+        <w:t xml:space="preserve"> libraries</w:t>
+      </w:r>
+      <w:r>
+        <w:t>) with functionality like motion, vision, audio</w:t>
       </w:r>
       <w:r>
         <w:t>, memory</w:t>
@@ -499,10 +527,67 @@
       <w:r>
         <w:t xml:space="preserve"> There are two brokers: </w:t>
       </w:r>
+      <w:r>
+        <w:t>the main broker (</w:t>
+      </w:r>
+      <w:proofErr w:type="spellStart"/>
+      <w:r>
+        <w:t>NAOqi</w:t>
+      </w:r>
+      <w:proofErr w:type="spellEnd"/>
+      <w:r>
+        <w:t xml:space="preserve"> broker)</w:t>
+      </w:r>
+      <w:r>
+        <w:t xml:space="preserve"> </w:t>
+      </w:r>
+      <w:r>
+        <w:t>for local</w:t>
+      </w:r>
+      <w:r>
+        <w:t xml:space="preserve"> calls and </w:t>
+      </w:r>
+      <w:proofErr w:type="spellStart"/>
+      <w:r>
+        <w:t>myBroker</w:t>
+      </w:r>
+      <w:proofErr w:type="spellEnd"/>
+      <w:r>
+        <w:t xml:space="preserve"> </w:t>
+      </w:r>
+      <w:r>
+        <w:t xml:space="preserve">(Python broker) </w:t>
+      </w:r>
+      <w:r>
+        <w:t>for remote calls.</w:t>
+      </w:r>
+      <w:r>
+        <w:t xml:space="preserve"> When not running in the </w:t>
+      </w:r>
+      <w:proofErr w:type="spellStart"/>
+      <w:r>
+        <w:t>NAOqi</w:t>
+      </w:r>
+      <w:proofErr w:type="spellEnd"/>
+      <w:r>
+        <w:t xml:space="preserve"> environment but </w:t>
+      </w:r>
+      <w:r>
+        <w:t xml:space="preserve">in </w:t>
+      </w:r>
+      <w:r>
+        <w:t xml:space="preserve">a </w:t>
+      </w:r>
+      <w:r>
+        <w:t>standalone</w:t>
+      </w:r>
+      <w:r>
+        <w:t xml:space="preserve"> Python script, </w:t>
+      </w:r>
       <w:proofErr w:type="spellStart"/>
       <w:proofErr w:type="gramStart"/>
       <w:r>
-        <w:t>mainBroker</w:t>
+        <w:t>myBroker</w:t>
       </w:r>
       <w:proofErr w:type="spellEnd"/>
       <w:r>
@@ -510,22 +595,46 @@
       </w:r>
       <w:proofErr w:type="gramEnd"/>
       <w:r>
-        <w:t xml:space="preserve">) for local calls and </w:t>
-      </w:r>
-      <w:proofErr w:type="spellStart"/>
-      <w:r>
-        <w:t>myBroker</w:t>
-      </w:r>
-      <w:proofErr w:type="spellEnd"/>
-      <w:r>
-        <w:t>() for remote calls.</w:t>
+        <w:t>) is required.</w:t>
+      </w:r>
+      <w:r>
+        <w:t xml:space="preserve"> This </w:t>
+      </w:r>
+      <w:proofErr w:type="spellStart"/>
+      <w:r>
+        <w:t>myB</w:t>
+      </w:r>
+      <w:r>
+        <w:t>roker</w:t>
+      </w:r>
+      <w:proofErr w:type="spellEnd"/>
+      <w:r>
+        <w:t xml:space="preserve"> </w:t>
+      </w:r>
+      <w:r>
+        <w:t xml:space="preserve">connects </w:t>
+      </w:r>
+      <w:r>
+        <w:t>to the main broker.</w:t>
+      </w:r>
+      <w:r>
+        <w:br/>
+        <w:t xml:space="preserve">Normally the </w:t>
+      </w:r>
+      <w:proofErr w:type="spellStart"/>
+      <w:r>
+        <w:t>Nao</w:t>
+      </w:r>
+      <w:proofErr w:type="spellEnd"/>
+      <w:r>
+        <w:t xml:space="preserve"> libraries are developed in C++ and the behaviors in Python.</w:t>
       </w:r>
     </w:p>
     <w:p>
       <w:pPr>
         <w:pStyle w:val="Heading2"/>
       </w:pPr>
-      <w:bookmarkStart w:id="1" w:name="_Toc312239790"/>
+      <w:bookmarkStart w:id="2" w:name="_Toc312457365"/>
       <w:r>
         <w:t xml:space="preserve">With </w:t>
       </w:r>
@@ -536,332 +645,91 @@
       <w:proofErr w:type="spellEnd"/>
       <w:r>
         <w:t xml:space="preserve"> only</w:t>
-      </w:r>
-      <w:bookmarkEnd w:id="1"/>
-    </w:p>
-    <w:p>
-      <w:r>
-        <w:t xml:space="preserve">In </w:t>
-      </w:r>
-      <w:proofErr w:type="spellStart"/>
-      <w:r>
-        <w:t>Choregraphe</w:t>
-      </w:r>
-      <w:proofErr w:type="spellEnd"/>
-      <w:r>
-        <w:t xml:space="preserve"> </w:t>
-      </w:r>
-      <w:proofErr w:type="gramStart"/>
-      <w:r>
-        <w:t xml:space="preserve">a </w:t>
-      </w:r>
-      <w:proofErr w:type="spellStart"/>
-      <w:r>
-        <w:t>Nao</w:t>
-      </w:r>
-      <w:proofErr w:type="spellEnd"/>
-      <w:r>
-        <w:t xml:space="preserve"> behavior is created by using boxes and connecting them</w:t>
-      </w:r>
-      <w:proofErr w:type="gramEnd"/>
-      <w:r>
-        <w:t>. One can use existing boxes or create new ones. The types are: Diagram, Timeline, Python or Dialog box.</w:t>
-      </w:r>
-      <w:r>
-        <w:t xml:space="preserve"> A box can contain classes derived from ‘</w:t>
-      </w:r>
-      <w:proofErr w:type="spellStart"/>
-      <w:r>
-        <w:t>GeneratedClass</w:t>
-      </w:r>
-      <w:proofErr w:type="spellEnd"/>
-      <w:r>
-        <w:t>’ with standard methods such as ‘</w:t>
-      </w:r>
-      <w:proofErr w:type="spellStart"/>
-      <w:r>
-        <w:t>onInput_</w:t>
-      </w:r>
-      <w:proofErr w:type="gramStart"/>
-      <w:r>
-        <w:t>onStart</w:t>
-      </w:r>
-      <w:proofErr w:type="spellEnd"/>
-      <w:r>
-        <w:t>(</w:t>
-      </w:r>
-      <w:proofErr w:type="gramEnd"/>
-      <w:r>
-        <w:t xml:space="preserve">)’ </w:t>
-      </w:r>
-      <w:r>
-        <w:t>or ‘’</w:t>
-      </w:r>
-      <w:r>
-        <w:t xml:space="preserve"> </w:t>
-      </w:r>
-      <w:proofErr w:type="spellStart"/>
-      <w:r>
-        <w:t>onInput_onStop</w:t>
-      </w:r>
-      <w:proofErr w:type="spellEnd"/>
-      <w:r>
-        <w:t xml:space="preserve">(). When the behavior executes the classes are instantiated and </w:t>
-      </w:r>
-      <w:r>
-        <w:t xml:space="preserve">the box methods are called when the input is stimulated. The underlying event mechanism is configured </w:t>
-      </w:r>
-      <w:r>
-        <w:t xml:space="preserve">in </w:t>
-      </w:r>
-      <w:proofErr w:type="spellStart"/>
-      <w:r>
-        <w:t>Choregraphe</w:t>
-      </w:r>
-      <w:proofErr w:type="spellEnd"/>
-      <w:r>
-        <w:t xml:space="preserve"> when connecting two boxes.</w:t>
-      </w:r>
-    </w:p>
-    <w:p>
-      <w:r>
-        <w:t xml:space="preserve">One can write a Python </w:t>
-      </w:r>
-      <w:proofErr w:type="gramStart"/>
-      <w:r>
-        <w:t>script which</w:t>
-      </w:r>
-      <w:proofErr w:type="gramEnd"/>
-      <w:r>
-        <w:t xml:space="preserve"> makes calls to the </w:t>
-      </w:r>
-      <w:proofErr w:type="spellStart"/>
-      <w:r>
-        <w:t>Nao</w:t>
-      </w:r>
-      <w:proofErr w:type="spellEnd"/>
-      <w:r>
-        <w:t xml:space="preserve"> API through proxies. Example call to obtain a text to speech proxy: ‘</w:t>
-      </w:r>
-      <w:proofErr w:type="spellStart"/>
-      <w:r>
-        <w:t>t</w:t>
-      </w:r>
-      <w:r>
-        <w:t>ts</w:t>
-      </w:r>
-      <w:proofErr w:type="spellEnd"/>
-      <w:r>
-        <w:t xml:space="preserve"> = </w:t>
-      </w:r>
-      <w:proofErr w:type="spellStart"/>
-      <w:proofErr w:type="gramStart"/>
-      <w:r>
-        <w:t>ALProxy</w:t>
-      </w:r>
-      <w:proofErr w:type="spellEnd"/>
-      <w:r>
-        <w:t>(</w:t>
-      </w:r>
-      <w:proofErr w:type="gramEnd"/>
-      <w:r>
-        <w:t>"</w:t>
-      </w:r>
-      <w:proofErr w:type="spellStart"/>
-      <w:r>
-        <w:t>ALTextToSpeech</w:t>
-      </w:r>
-      <w:proofErr w:type="spellEnd"/>
-      <w:r>
-        <w:t>"</w:t>
-      </w:r>
-      <w:r>
-        <w:t>)</w:t>
-      </w:r>
-      <w:r>
-        <w:t xml:space="preserve">’. Note that in this case no IP address and port is required as </w:t>
-      </w:r>
-      <w:proofErr w:type="gramStart"/>
-      <w:r>
-        <w:t xml:space="preserve">the </w:t>
-      </w:r>
-      <w:proofErr w:type="spellStart"/>
-      <w:r>
-        <w:t>the</w:t>
-      </w:r>
-      <w:proofErr w:type="spellEnd"/>
-      <w:proofErr w:type="gramEnd"/>
-      <w:r>
-        <w:t xml:space="preserve"> Python module and the </w:t>
-      </w:r>
-      <w:proofErr w:type="spellStart"/>
-      <w:r>
-        <w:t>ALTextToSpeech</w:t>
-      </w:r>
-      <w:proofErr w:type="spellEnd"/>
-      <w:r>
-        <w:t xml:space="preserve"> module are in the same broker. </w:t>
-      </w:r>
-      <w:r>
-        <w:t xml:space="preserve">This proxy can then be used to make subsequent calls to the text to speech API, for example: </w:t>
-      </w:r>
-      <w:proofErr w:type="gramStart"/>
-      <w:r>
-        <w:t>‘</w:t>
-      </w:r>
-      <w:proofErr w:type="spellStart"/>
-      <w:r>
-        <w:t>tts.say</w:t>
-      </w:r>
-      <w:proofErr w:type="spellEnd"/>
-      <w:r>
-        <w:t>(</w:t>
-      </w:r>
-      <w:proofErr w:type="gramEnd"/>
-      <w:r>
-        <w:t>"hello World!")</w:t>
-      </w:r>
-      <w:r>
-        <w:t>’.</w:t>
-      </w:r>
-    </w:p>
-    <w:p>
-      <w:r>
-        <w:t xml:space="preserve">Debugging the Python script can be done printing to the </w:t>
-      </w:r>
-      <w:proofErr w:type="spellStart"/>
-      <w:r>
-        <w:t>Choregraphe</w:t>
-      </w:r>
-      <w:proofErr w:type="spellEnd"/>
-      <w:r>
-        <w:t xml:space="preserve"> Log viewer like: </w:t>
-      </w:r>
-      <w:proofErr w:type="gramStart"/>
-      <w:r>
-        <w:t>‘</w:t>
-      </w:r>
-      <w:r>
-        <w:t>self.logger.info(</w:t>
-      </w:r>
-      <w:proofErr w:type="gramEnd"/>
-      <w:r>
-        <w:t>"****** This is a info message ******")</w:t>
-      </w:r>
-      <w:r>
-        <w:t>’.</w:t>
-      </w:r>
-    </w:p>
-    <w:p>
-      <w:pPr>
-        <w:pStyle w:val="Heading2"/>
-      </w:pPr>
-      <w:bookmarkStart w:id="2" w:name="_Toc312239791"/>
-      <w:r>
-        <w:t>Through SSH connection</w:t>
       </w:r>
       <w:bookmarkEnd w:id="2"/>
     </w:p>
     <w:p>
       <w:r>
-        <w:t>With e.g. ‘</w:t>
-      </w:r>
-      <w:proofErr w:type="spellStart"/>
+        <w:t xml:space="preserve">In </w:t>
+      </w:r>
+      <w:proofErr w:type="spellStart"/>
+      <w:r>
+        <w:t>Choregraphe</w:t>
+      </w:r>
+      <w:proofErr w:type="spellEnd"/>
+      <w:r>
+        <w:t xml:space="preserve"> </w:t>
+      </w:r>
       <w:proofErr w:type="gramStart"/>
       <w:r>
-        <w:t>ssh</w:t>
-      </w:r>
-      <w:proofErr w:type="spellEnd"/>
+        <w:t xml:space="preserve">a </w:t>
+      </w:r>
+      <w:proofErr w:type="spellStart"/>
+      <w:r>
+        <w:t>Nao</w:t>
+      </w:r>
+      <w:proofErr w:type="spellEnd"/>
+      <w:r>
+        <w:t xml:space="preserve"> behavior is created by using boxes and connecting them</w:t>
+      </w:r>
       <w:proofErr w:type="gramEnd"/>
       <w:r>
-        <w:t xml:space="preserve"> nao@192.168.1.137</w:t>
-      </w:r>
-      <w:r>
-        <w:t xml:space="preserve">’ one can connect with a laptop </w:t>
-      </w:r>
-      <w:r>
-        <w:t xml:space="preserve">to the </w:t>
-      </w:r>
-      <w:proofErr w:type="spellStart"/>
-      <w:r>
-        <w:t>Nao</w:t>
-      </w:r>
-      <w:proofErr w:type="spellEnd"/>
-      <w:r>
-        <w:t xml:space="preserve">. </w:t>
-      </w:r>
-      <w:r>
-        <w:t xml:space="preserve">Using </w:t>
-      </w:r>
-      <w:proofErr w:type="spellStart"/>
-      <w:r>
-        <w:t>FileZilla</w:t>
-      </w:r>
-      <w:proofErr w:type="spellEnd"/>
-      <w:r>
-        <w:t xml:space="preserve"> it is possible to transfer files between the laptop and the </w:t>
-      </w:r>
-      <w:proofErr w:type="spellStart"/>
-      <w:r>
-        <w:t>Nao</w:t>
-      </w:r>
-      <w:proofErr w:type="spellEnd"/>
-      <w:r>
-        <w:t>. The home directory is ‘/home/</w:t>
-      </w:r>
-      <w:proofErr w:type="spellStart"/>
-      <w:r>
-        <w:t>nao</w:t>
-      </w:r>
-      <w:proofErr w:type="spellEnd"/>
-      <w:r>
-        <w:t>’. The behaviors are located in ‘</w:t>
-      </w:r>
-      <w:r>
-        <w:t>/home/</w:t>
-      </w:r>
-      <w:proofErr w:type="spellStart"/>
-      <w:r>
-        <w:t>nao</w:t>
-      </w:r>
-      <w:proofErr w:type="spellEnd"/>
-      <w:r>
-        <w:t>/</w:t>
+        <w:t>. One can use existing boxes or create new ones. The types are: Diagram, Timeline, Python or Dialog box.</w:t>
+      </w:r>
+      <w:r>
+        <w:t xml:space="preserve"> A box can contain classes derived from ‘</w:t>
+      </w:r>
+      <w:proofErr w:type="spellStart"/>
+      <w:r>
+        <w:t>GeneratedClass</w:t>
+      </w:r>
+      <w:proofErr w:type="spellEnd"/>
+      <w:r>
+        <w:t>’ with standard methods such as ‘</w:t>
+      </w:r>
+      <w:proofErr w:type="spellStart"/>
+      <w:r>
+        <w:t>onInput_</w:t>
       </w:r>
       <w:proofErr w:type="gramStart"/>
       <w:r>
-        <w:t>.local</w:t>
+        <w:t>onStart</w:t>
+      </w:r>
+      <w:proofErr w:type="spellEnd"/>
+      <w:r>
+        <w:t>(</w:t>
       </w:r>
       <w:proofErr w:type="gramEnd"/>
       <w:r>
-        <w:t>/share/</w:t>
-      </w:r>
-      <w:proofErr w:type="spellStart"/>
-      <w:r>
-        <w:t>PackageManager</w:t>
-      </w:r>
-      <w:proofErr w:type="spellEnd"/>
-      <w:r>
-        <w:t>/apps</w:t>
-      </w:r>
-      <w:r>
-        <w:t>’. Behaviors are in ‘</w:t>
-      </w:r>
-      <w:proofErr w:type="gramStart"/>
-      <w:r>
-        <w:t>.</w:t>
-      </w:r>
-      <w:proofErr w:type="spellStart"/>
-      <w:r>
-        <w:t>xar</w:t>
-      </w:r>
-      <w:proofErr w:type="spellEnd"/>
-      <w:r>
-        <w:t>’</w:t>
-      </w:r>
-      <w:proofErr w:type="gramEnd"/>
-      <w:r>
-        <w:t xml:space="preserve"> files which are ‘.xml’ files containing Python code within &lt;content&gt; tags.</w:t>
+        <w:t xml:space="preserve">)’ </w:t>
+      </w:r>
+      <w:r>
+        <w:t>or ‘’</w:t>
+      </w:r>
+      <w:r>
+        <w:t xml:space="preserve"> </w:t>
+      </w:r>
+      <w:proofErr w:type="spellStart"/>
+      <w:r>
+        <w:t>onInput_onStop</w:t>
+      </w:r>
+      <w:proofErr w:type="spellEnd"/>
+      <w:r>
+        <w:t xml:space="preserve">(). When the behavior executes the classes are instantiated and </w:t>
+      </w:r>
+      <w:r>
+        <w:t xml:space="preserve">the box methods are called when the input is stimulated. The underlying event mechanism is configured </w:t>
+      </w:r>
+      <w:r>
+        <w:t xml:space="preserve">in </w:t>
+      </w:r>
+      <w:proofErr w:type="spellStart"/>
+      <w:r>
+        <w:t>Choregraphe</w:t>
+      </w:r>
+      <w:proofErr w:type="spellEnd"/>
+      <w:r>
+        <w:t xml:space="preserve"> when connecting two boxes.</w:t>
       </w:r>
     </w:p>
     <w:p>
@@ -914,55 +782,183 @@
       </w:r>
       <w:proofErr w:type="spellEnd"/>
       <w:r>
-        <w:t>", “</w:t>
-      </w:r>
-      <w:proofErr w:type="spellStart"/>
-      <w:r>
-        <w:t>localhost</w:t>
-      </w:r>
-      <w:proofErr w:type="spellEnd"/>
-      <w:r>
-        <w:t>", 9559)</w:t>
+        <w:t>"</w:t>
+      </w:r>
+      <w:r>
+        <w:t>)</w:t>
+      </w:r>
+      <w:r>
+        <w:t>’. Note that in this case no IP addr</w:t>
+      </w:r>
+      <w:r>
+        <w:t>ess and port is required as the</w:t>
+      </w:r>
+      <w:r>
+        <w:t xml:space="preserve"> Python module and the </w:t>
+      </w:r>
+      <w:proofErr w:type="spellStart"/>
+      <w:r>
+        <w:t>ALTextToSpeech</w:t>
+      </w:r>
+      <w:proofErr w:type="spellEnd"/>
+      <w:r>
+        <w:t xml:space="preserve"> module are </w:t>
+      </w:r>
+      <w:r>
+        <w:t>both in the main</w:t>
+      </w:r>
+      <w:r>
+        <w:t xml:space="preserve"> broker.</w:t>
+      </w:r>
+      <w:r>
+        <w:t xml:space="preserve"> </w:t>
+      </w:r>
+      <w:r>
+        <w:t xml:space="preserve"> </w:t>
+      </w:r>
+      <w:r>
+        <w:t xml:space="preserve">This proxy can then be used to make calls to the text to speech API, for example: </w:t>
+      </w:r>
+      <w:proofErr w:type="gramStart"/>
+      <w:r>
+        <w:t>‘</w:t>
+      </w:r>
+      <w:proofErr w:type="spellStart"/>
+      <w:r>
+        <w:t>tts.say</w:t>
+      </w:r>
+      <w:proofErr w:type="spellEnd"/>
+      <w:r>
+        <w:t>(</w:t>
+      </w:r>
+      <w:proofErr w:type="gramEnd"/>
+      <w:r>
+        <w:t>"hello World!")</w:t>
       </w:r>
       <w:r>
         <w:t>’.</w:t>
       </w:r>
       <w:r>
-        <w:t xml:space="preserve"> This proxy can then be used to make subsequent calls to the text to speech API, for example: </w:t>
+        <w:br/>
+        <w:t>The behaviors are located in ‘</w:t>
+      </w:r>
+      <w:r>
+        <w:t>/home/</w:t>
+      </w:r>
+      <w:proofErr w:type="spellStart"/>
+      <w:r>
+        <w:t>nao</w:t>
+      </w:r>
+      <w:proofErr w:type="spellEnd"/>
+      <w:r>
+        <w:t>/</w:t>
       </w:r>
       <w:proofErr w:type="gramStart"/>
       <w:r>
-        <w:t>‘</w:t>
-      </w:r>
-      <w:proofErr w:type="spellStart"/>
-      <w:r>
-        <w:t>tts.say</w:t>
-      </w:r>
-      <w:proofErr w:type="spellEnd"/>
-      <w:r>
-        <w:t>(</w:t>
+        <w:t>.local</w:t>
       </w:r>
       <w:proofErr w:type="gramEnd"/>
       <w:r>
-        <w:t>"hello World!")</w:t>
-      </w:r>
-      <w:r>
-        <w:t>’.</w:t>
+        <w:t>/share/</w:t>
+      </w:r>
+      <w:proofErr w:type="spellStart"/>
+      <w:r>
+        <w:t>PackageManager</w:t>
+      </w:r>
+      <w:proofErr w:type="spellEnd"/>
+      <w:r>
+        <w:t>/apps</w:t>
+      </w:r>
+      <w:r>
+        <w:t>’. Behaviors are in ‘</w:t>
+      </w:r>
+      <w:proofErr w:type="gramStart"/>
+      <w:r>
+        <w:t>.</w:t>
+      </w:r>
+      <w:proofErr w:type="spellStart"/>
+      <w:r>
+        <w:t>xar</w:t>
+      </w:r>
+      <w:proofErr w:type="spellEnd"/>
+      <w:r>
+        <w:t>’</w:t>
+      </w:r>
+      <w:proofErr w:type="gramEnd"/>
+      <w:r>
+        <w:t xml:space="preserve"> files which are ‘.xml’ files containing Python code within &lt;content&gt; tags.</w:t>
       </w:r>
     </w:p>
     <w:p>
+      <w:r>
+        <w:t xml:space="preserve">Debugging the Python script can be done printing to the </w:t>
+      </w:r>
+      <w:proofErr w:type="spellStart"/>
+      <w:r>
+        <w:t>Choregraphe</w:t>
+      </w:r>
+      <w:proofErr w:type="spellEnd"/>
+      <w:r>
+        <w:t xml:space="preserve"> Log viewer like: </w:t>
+      </w:r>
+      <w:proofErr w:type="gramStart"/>
+      <w:r>
+        <w:t>‘</w:t>
+      </w:r>
+      <w:r>
+        <w:t>self.logger.info(</w:t>
+      </w:r>
+      <w:proofErr w:type="gramEnd"/>
+      <w:r>
+        <w:t>"****** This is a info message ******")</w:t>
+      </w:r>
+      <w:r>
+        <w:t>’.</w:t>
+      </w:r>
+    </w:p>
+    <w:p>
       <w:pPr>
         <w:pStyle w:val="Heading2"/>
       </w:pPr>
-      <w:bookmarkStart w:id="3" w:name="_Toc312239792"/>
-      <w:r>
-        <w:t>Using the SDK</w:t>
+      <w:bookmarkStart w:id="3" w:name="_Toc312457366"/>
+      <w:r>
+        <w:t>Through SSH connection</w:t>
       </w:r>
       <w:bookmarkEnd w:id="3"/>
     </w:p>
     <w:p>
       <w:r>
-        <w:t xml:space="preserve">Installing the SDK on a laptop gives the most freedom in working with the </w:t>
+        <w:t>With e.g. ‘</w:t>
+      </w:r>
+      <w:proofErr w:type="spellStart"/>
+      <w:proofErr w:type="gramStart"/>
+      <w:r>
+        <w:t>ssh</w:t>
+      </w:r>
+      <w:proofErr w:type="spellEnd"/>
+      <w:proofErr w:type="gramEnd"/>
+      <w:r>
+        <w:t xml:space="preserve"> </w:t>
+      </w:r>
+      <w:r>
+        <w:t>nao@192.168.1.137</w:t>
+      </w:r>
+      <w:r>
+        <w:t>’ and password ‘</w:t>
+      </w:r>
+      <w:proofErr w:type="spellStart"/>
+      <w:r>
+        <w:t>nao</w:t>
+      </w:r>
+      <w:proofErr w:type="spellEnd"/>
+      <w:r>
+        <w:t xml:space="preserve">’, </w:t>
+      </w:r>
+      <w:r>
+        <w:t xml:space="preserve">one can connect with a laptop </w:t>
+      </w:r>
+      <w:r>
+        <w:t xml:space="preserve">to the </w:t>
       </w:r>
       <w:proofErr w:type="spellStart"/>
       <w:r>
@@ -970,13 +966,18 @@
       </w:r>
       <w:proofErr w:type="spellEnd"/>
       <w:r>
-        <w:t>. It is possible to develop behaviors</w:t>
-      </w:r>
-      <w:r>
-        <w:t xml:space="preserve"> in languages like C++, Java or Python. The beha</w:t>
-      </w:r>
-      <w:r>
-        <w:t xml:space="preserve">vior can be run from the laptop. This means the </w:t>
+        <w:t xml:space="preserve">. </w:t>
+      </w:r>
+      <w:r>
+        <w:t xml:space="preserve">Using </w:t>
+      </w:r>
+      <w:proofErr w:type="spellStart"/>
+      <w:r>
+        <w:t>FileZilla</w:t>
+      </w:r>
+      <w:proofErr w:type="spellEnd"/>
+      <w:r>
+        <w:t xml:space="preserve"> it is possible to transfer files between the laptop and the </w:t>
       </w:r>
       <w:proofErr w:type="spellStart"/>
       <w:r>
@@ -984,80 +985,14 @@
       </w:r>
       <w:proofErr w:type="spellEnd"/>
       <w:r>
-        <w:t xml:space="preserve"> is controlled from the </w:t>
-      </w:r>
-      <w:proofErr w:type="gramStart"/>
-      <w:r>
-        <w:t>laptop which</w:t>
-      </w:r>
-      <w:proofErr w:type="gramEnd"/>
-      <w:r>
-        <w:t xml:space="preserve"> makes calls to the </w:t>
-      </w:r>
-      <w:proofErr w:type="spellStart"/>
-      <w:r>
-        <w:t>Nao</w:t>
-      </w:r>
-      <w:proofErr w:type="spellEnd"/>
-      <w:r>
-        <w:t xml:space="preserve"> API </w:t>
-      </w:r>
-      <w:r>
-        <w:t>through proxies.</w:t>
-      </w:r>
-      <w:r>
-        <w:t xml:space="preserve"> Example call to obtain a text to speech proxy: ‘</w:t>
-      </w:r>
-      <w:proofErr w:type="spellStart"/>
-      <w:r>
-        <w:t>t</w:t>
-      </w:r>
-      <w:r>
-        <w:t>ts</w:t>
-      </w:r>
-      <w:proofErr w:type="spellEnd"/>
-      <w:r>
-        <w:t xml:space="preserve"> = </w:t>
-      </w:r>
-      <w:proofErr w:type="spellStart"/>
-      <w:proofErr w:type="gramStart"/>
-      <w:r>
-        <w:t>ALProxy</w:t>
-      </w:r>
-      <w:proofErr w:type="spellEnd"/>
-      <w:r>
-        <w:t>(</w:t>
-      </w:r>
-      <w:proofErr w:type="gramEnd"/>
-      <w:r>
-        <w:t>"</w:t>
-      </w:r>
-      <w:proofErr w:type="spellStart"/>
-      <w:r>
-        <w:t>ALTextToSpeech</w:t>
-      </w:r>
-      <w:proofErr w:type="spellEnd"/>
-      <w:r>
-        <w:t>", “</w:t>
-      </w:r>
-      <w:r>
-        <w:t>192.168.1.137</w:t>
-      </w:r>
-      <w:r>
-        <w:t>", 9559)</w:t>
-      </w:r>
-      <w:r>
-        <w:t>’.</w:t>
-      </w:r>
-      <w:r>
-        <w:t xml:space="preserve"> </w:t>
-      </w:r>
-      <w:r>
-        <w:t>The IP address and the port number are of the remote broker ‘</w:t>
-      </w:r>
-      <w:proofErr w:type="spellStart"/>
-      <w:r>
-        <w:t>myBroker</w:t>
+        <w:t>. The</w:t>
+      </w:r>
+      <w:r>
+        <w:t xml:space="preserve"> home directory is ‘/home/</w:t>
+      </w:r>
+      <w:proofErr w:type="spellStart"/>
+      <w:r>
+        <w:t>nao</w:t>
       </w:r>
       <w:proofErr w:type="spellEnd"/>
       <w:r>
@@ -1066,10 +1001,581 @@
     </w:p>
     <w:p>
       <w:r>
+        <w:t xml:space="preserve">One can write a </w:t>
+      </w:r>
+      <w:r>
+        <w:t xml:space="preserve">standalone </w:t>
+      </w:r>
+      <w:r>
+        <w:t xml:space="preserve">Python script </w:t>
+      </w:r>
+      <w:r>
+        <w:t xml:space="preserve">and execute it from the </w:t>
+      </w:r>
+      <w:proofErr w:type="spellStart"/>
+      <w:r>
+        <w:t>Nao</w:t>
+      </w:r>
+      <w:proofErr w:type="spellEnd"/>
+      <w:r>
+        <w:t xml:space="preserve"> command terminal. Print statements will show in the terminal. One can make</w:t>
+      </w:r>
+      <w:r>
+        <w:t xml:space="preserve"> calls to the </w:t>
+      </w:r>
+      <w:proofErr w:type="spellStart"/>
+      <w:r>
+        <w:t>Nao</w:t>
+      </w:r>
+      <w:proofErr w:type="spellEnd"/>
+      <w:r>
+        <w:t xml:space="preserve"> API through proxies. </w:t>
+      </w:r>
+      <w:r>
+        <w:t>For e</w:t>
+      </w:r>
+      <w:r>
+        <w:t xml:space="preserve">xample </w:t>
+      </w:r>
+      <w:r>
+        <w:t xml:space="preserve">a </w:t>
+      </w:r>
+      <w:r>
+        <w:t>call to obtain a text to speech proxy: ‘</w:t>
+      </w:r>
+      <w:proofErr w:type="spellStart"/>
+      <w:r>
+        <w:t>t</w:t>
+      </w:r>
+      <w:r>
+        <w:t>ts</w:t>
+      </w:r>
+      <w:proofErr w:type="spellEnd"/>
+      <w:r>
+        <w:t xml:space="preserve"> = </w:t>
+      </w:r>
+      <w:proofErr w:type="spellStart"/>
+      <w:proofErr w:type="gramStart"/>
+      <w:r>
+        <w:t>ALProxy</w:t>
+      </w:r>
+      <w:proofErr w:type="spellEnd"/>
+      <w:r>
+        <w:t>(</w:t>
+      </w:r>
+      <w:proofErr w:type="gramEnd"/>
+      <w:r>
+        <w:t>"</w:t>
+      </w:r>
+      <w:proofErr w:type="spellStart"/>
+      <w:r>
+        <w:t>ALTextToSpeech</w:t>
+      </w:r>
+      <w:proofErr w:type="spellEnd"/>
+      <w:r>
+        <w:t>", “</w:t>
+      </w:r>
+      <w:proofErr w:type="spellStart"/>
+      <w:r>
+        <w:t>localhost</w:t>
+      </w:r>
+      <w:proofErr w:type="spellEnd"/>
+      <w:r>
+        <w:t>", 9559)</w:t>
+      </w:r>
+      <w:r>
+        <w:t>’.</w:t>
+      </w:r>
+      <w:r>
+        <w:t xml:space="preserve"> This proxy can then be used to make subsequent calls to the text to speech API, for example: </w:t>
+      </w:r>
+      <w:proofErr w:type="gramStart"/>
+      <w:r>
+        <w:t>‘</w:t>
+      </w:r>
+      <w:proofErr w:type="spellStart"/>
+      <w:r>
+        <w:t>tts.say</w:t>
+      </w:r>
+      <w:proofErr w:type="spellEnd"/>
+      <w:r>
+        <w:t>(</w:t>
+      </w:r>
+      <w:proofErr w:type="gramEnd"/>
+      <w:r>
+        <w:t>"hello World!")</w:t>
+      </w:r>
+      <w:r>
+        <w:t>’.</w:t>
+      </w:r>
+      <w:r>
+        <w:br/>
+      </w:r>
+      <w:r>
+        <w:t xml:space="preserve">When transferring this </w:t>
+      </w:r>
+      <w:r>
+        <w:t>standalone Python script</w:t>
+      </w:r>
+      <w:r>
+        <w:t xml:space="preserve"> </w:t>
+      </w:r>
+      <w:proofErr w:type="gramStart"/>
+      <w:r>
+        <w:t>to  a</w:t>
+      </w:r>
+      <w:proofErr w:type="gramEnd"/>
+      <w:r>
+        <w:t xml:space="preserve"> </w:t>
+      </w:r>
+      <w:proofErr w:type="spellStart"/>
+      <w:r>
+        <w:t>Choregraphe</w:t>
+      </w:r>
+      <w:proofErr w:type="spellEnd"/>
+      <w:r>
+        <w:t xml:space="preserve"> </w:t>
+      </w:r>
+      <w:r>
+        <w:t>Python script inside a box</w:t>
+      </w:r>
+      <w:r>
+        <w:t>, please note the following:</w:t>
+      </w:r>
+    </w:p>
+    <w:p>
+      <w:pPr>
+        <w:pStyle w:val="ListParagraph"/>
+        <w:numPr>
+          <w:ilvl w:val="0"/>
+          <w:numId w:val="4"/>
+        </w:numPr>
+      </w:pPr>
+      <w:r>
+        <w:t xml:space="preserve">The main function </w:t>
+      </w:r>
+      <w:r>
+        <w:t xml:space="preserve">of the standalone script </w:t>
+      </w:r>
+      <w:r>
+        <w:t xml:space="preserve">has to be moved to </w:t>
+      </w:r>
+      <w:proofErr w:type="spellStart"/>
+      <w:r>
+        <w:t>onInput_</w:t>
+      </w:r>
+      <w:proofErr w:type="gramStart"/>
+      <w:r>
+        <w:t>onStart</w:t>
+      </w:r>
+      <w:proofErr w:type="spellEnd"/>
+      <w:r>
+        <w:t>(</w:t>
+      </w:r>
+      <w:proofErr w:type="gramEnd"/>
+      <w:r>
+        <w:t>)</w:t>
+      </w:r>
+      <w:r>
+        <w:t>.</w:t>
+      </w:r>
+    </w:p>
+    <w:p>
+      <w:pPr>
+        <w:pStyle w:val="ListParagraph"/>
+        <w:numPr>
+          <w:ilvl w:val="0"/>
+          <w:numId w:val="4"/>
+        </w:numPr>
+      </w:pPr>
+      <w:r>
+        <w:t xml:space="preserve">Put initialization code in </w:t>
+      </w:r>
+      <w:r>
+        <w:t>__</w:t>
+      </w:r>
+      <w:proofErr w:type="spellStart"/>
+      <w:r>
+        <w:t>init</w:t>
+      </w:r>
+      <w:proofErr w:type="spellEnd"/>
+      <w:r>
+        <w:t>__</w:t>
+      </w:r>
+      <w:r>
+        <w:t>(). This function is the constructor and will automatically be called.</w:t>
+      </w:r>
+    </w:p>
+    <w:p>
+      <w:pPr>
+        <w:pStyle w:val="ListParagraph"/>
+        <w:numPr>
+          <w:ilvl w:val="0"/>
+          <w:numId w:val="4"/>
+        </w:numPr>
+      </w:pPr>
+      <w:r>
+        <w:t xml:space="preserve">Make sure to put cleanup code in </w:t>
+      </w:r>
+      <w:proofErr w:type="spellStart"/>
+      <w:proofErr w:type="gramStart"/>
+      <w:r>
+        <w:t>onUnload</w:t>
+      </w:r>
+      <w:proofErr w:type="spellEnd"/>
+      <w:r>
+        <w:t>(</w:t>
+      </w:r>
+      <w:proofErr w:type="gramEnd"/>
+      <w:r>
+        <w:t>)</w:t>
+      </w:r>
+      <w:r>
+        <w:t>.</w:t>
+      </w:r>
+    </w:p>
+    <w:p>
+      <w:pPr>
+        <w:pStyle w:val="ListParagraph"/>
+        <w:numPr>
+          <w:ilvl w:val="0"/>
+          <w:numId w:val="4"/>
+        </w:numPr>
+      </w:pPr>
+      <w:r>
+        <w:t xml:space="preserve">Print statements will not show but if needed can be replaced with </w:t>
+      </w:r>
+      <w:proofErr w:type="gramStart"/>
+      <w:r>
+        <w:t>‘</w:t>
+      </w:r>
+      <w:r>
+        <w:t>self.logger.info</w:t>
+      </w:r>
+      <w:r>
+        <w:t>(</w:t>
+      </w:r>
+      <w:proofErr w:type="gramEnd"/>
+      <w:r>
+        <w:t>)’.</w:t>
+      </w:r>
+    </w:p>
+    <w:p>
+      <w:pPr>
+        <w:pStyle w:val="ListParagraph"/>
+        <w:numPr>
+          <w:ilvl w:val="0"/>
+          <w:numId w:val="4"/>
+        </w:numPr>
+      </w:pPr>
+      <w:r>
+        <w:t xml:space="preserve">In </w:t>
+      </w:r>
+      <w:proofErr w:type="spellStart"/>
+      <w:r>
+        <w:t>Choregraphe</w:t>
+      </w:r>
+      <w:proofErr w:type="spellEnd"/>
+      <w:r>
+        <w:t xml:space="preserve">, events are simply connected in the GUI. To make use of events in a </w:t>
+      </w:r>
+      <w:r>
+        <w:t xml:space="preserve">standalone </w:t>
+      </w:r>
+      <w:r>
+        <w:t>Python file</w:t>
+      </w:r>
+      <w:r>
+        <w:t xml:space="preserve"> one has to create a module class derived from </w:t>
+      </w:r>
+      <w:proofErr w:type="spellStart"/>
+      <w:r>
+        <w:t>ALModule</w:t>
+      </w:r>
+      <w:proofErr w:type="spellEnd"/>
+      <w:r>
+        <w:t xml:space="preserve"> with a callback function. </w:t>
+      </w:r>
+      <w:r>
+        <w:t xml:space="preserve">This callback function is called when the event occurs. </w:t>
+      </w:r>
+      <w:r>
+        <w:t>Subscribing to events</w:t>
+      </w:r>
+      <w:r>
+        <w:t xml:space="preserve"> is done via </w:t>
+      </w:r>
+      <w:r>
+        <w:t>the memory proxy.</w:t>
+      </w:r>
+      <w:r>
+        <w:t xml:space="preserve"> </w:t>
+      </w:r>
+      <w:proofErr w:type="spellStart"/>
+      <w:r>
+        <w:t>The</w:t>
+      </w:r>
+      <w:proofErr w:type="spellEnd"/>
+      <w:r>
+        <w:t xml:space="preserve"> module is registered to the broker by calling ‘</w:t>
+      </w:r>
+      <w:proofErr w:type="spellStart"/>
+      <w:r>
+        <w:t>ALModule</w:t>
+      </w:r>
+      <w:proofErr w:type="spellEnd"/>
+      <w:proofErr w:type="gramStart"/>
+      <w:r>
+        <w:t>._</w:t>
+      </w:r>
+      <w:proofErr w:type="gramEnd"/>
+      <w:r>
+        <w:t>_</w:t>
+      </w:r>
+      <w:proofErr w:type="spellStart"/>
+      <w:r>
+        <w:t>init</w:t>
+      </w:r>
+      <w:proofErr w:type="spellEnd"/>
+      <w:r>
+        <w:t>__(self, name)</w:t>
+      </w:r>
+      <w:r>
+        <w:t xml:space="preserve">’ in the constructor. </w:t>
+      </w:r>
+      <w:r>
+        <w:t xml:space="preserve">It is important that before ending the </w:t>
+      </w:r>
+      <w:proofErr w:type="gramStart"/>
+      <w:r>
+        <w:t>exit(</w:t>
+      </w:r>
+      <w:proofErr w:type="gramEnd"/>
+      <w:r>
+        <w:t xml:space="preserve">) function of these modules </w:t>
+      </w:r>
+      <w:r>
+        <w:t xml:space="preserve">is called! </w:t>
+      </w:r>
+      <w:r>
+        <w:t xml:space="preserve">Otherwise </w:t>
+      </w:r>
+      <w:r>
+        <w:t xml:space="preserve">the next time </w:t>
+      </w:r>
+      <w:proofErr w:type="spellStart"/>
+      <w:r>
+        <w:t>ALModule</w:t>
+      </w:r>
+      <w:proofErr w:type="spellEnd"/>
+      <w:proofErr w:type="gramStart"/>
+      <w:r>
+        <w:t>._</w:t>
+      </w:r>
+      <w:proofErr w:type="gramEnd"/>
+      <w:r>
+        <w:t>_</w:t>
+      </w:r>
+      <w:proofErr w:type="spellStart"/>
+      <w:r>
+        <w:t>init</w:t>
+      </w:r>
+      <w:proofErr w:type="spellEnd"/>
+      <w:r>
+        <w:t>__(self, name) will fail because the modules are already registered!</w:t>
+      </w:r>
+    </w:p>
+    <w:p>
+      <w:r>
+        <w:t xml:space="preserve">Until now </w:t>
+      </w:r>
+      <w:r>
+        <w:t xml:space="preserve">for me </w:t>
+      </w:r>
+      <w:r>
+        <w:t>this method is the most</w:t>
+      </w:r>
+      <w:r>
+        <w:t xml:space="preserve"> straightforward and convenient way to develop for the </w:t>
+      </w:r>
+      <w:proofErr w:type="spellStart"/>
+      <w:r>
+        <w:t>Nao</w:t>
+      </w:r>
+      <w:proofErr w:type="spellEnd"/>
+      <w:r>
+        <w:t xml:space="preserve"> On</w:t>
+      </w:r>
+      <w:r>
+        <w:t>e</w:t>
+      </w:r>
+      <w:r>
+        <w:t xml:space="preserve"> </w:t>
+      </w:r>
+      <w:r>
+        <w:t>can develop</w:t>
+      </w:r>
+      <w:r>
+        <w:t xml:space="preserve"> Python </w:t>
+      </w:r>
+      <w:r>
+        <w:t xml:space="preserve">scripts with print statements </w:t>
+      </w:r>
+      <w:r>
+        <w:t xml:space="preserve">on the laptop </w:t>
+      </w:r>
+      <w:r>
+        <w:t xml:space="preserve">and run it on the </w:t>
+      </w:r>
+      <w:proofErr w:type="spellStart"/>
+      <w:r>
+        <w:t>Nao</w:t>
+      </w:r>
+      <w:proofErr w:type="spellEnd"/>
+      <w:r>
+        <w:t xml:space="preserve">. When the script runs fine, it is easy to put in in a </w:t>
+      </w:r>
+      <w:proofErr w:type="spellStart"/>
+      <w:r>
+        <w:t>Choregraphe</w:t>
+      </w:r>
+      <w:proofErr w:type="spellEnd"/>
+      <w:r>
+        <w:t xml:space="preserve"> Python box. </w:t>
+      </w:r>
+      <w:r>
+        <w:t>In</w:t>
+      </w:r>
+      <w:r>
+        <w:t xml:space="preserve"> </w:t>
+      </w:r>
+      <w:proofErr w:type="spellStart"/>
+      <w:r>
+        <w:t>Choregraphe</w:t>
+      </w:r>
+      <w:proofErr w:type="spellEnd"/>
+      <w:r>
+        <w:t xml:space="preserve"> one can combine it with other boxes.</w:t>
+      </w:r>
+    </w:p>
+    <w:p>
+      <w:pPr>
+        <w:pStyle w:val="Heading2"/>
+      </w:pPr>
+      <w:bookmarkStart w:id="4" w:name="_Toc312457367"/>
+      <w:r>
+        <w:t>Using the SDK</w:t>
+      </w:r>
+      <w:bookmarkEnd w:id="4"/>
+    </w:p>
+    <w:p>
+      <w:r>
+        <w:t xml:space="preserve">Installing the SDK on a laptop gives the most freedom in working with the </w:t>
+      </w:r>
+      <w:proofErr w:type="spellStart"/>
+      <w:r>
+        <w:t>Nao</w:t>
+      </w:r>
+      <w:proofErr w:type="spellEnd"/>
+      <w:r>
+        <w:t>. It is possible to develop behaviors</w:t>
+      </w:r>
+      <w:r>
+        <w:t xml:space="preserve"> in languages like C++, Java or Python. The beha</w:t>
+      </w:r>
+      <w:r>
+        <w:t xml:space="preserve">vior can be run from the laptop. This means the </w:t>
+      </w:r>
+      <w:proofErr w:type="spellStart"/>
+      <w:r>
+        <w:t>Nao</w:t>
+      </w:r>
+      <w:proofErr w:type="spellEnd"/>
+      <w:r>
+        <w:t xml:space="preserve"> is controlled from the </w:t>
+      </w:r>
+      <w:proofErr w:type="gramStart"/>
+      <w:r>
+        <w:t>laptop which</w:t>
+      </w:r>
+      <w:proofErr w:type="gramEnd"/>
+      <w:r>
+        <w:t xml:space="preserve"> makes calls to the </w:t>
+      </w:r>
+      <w:proofErr w:type="spellStart"/>
+      <w:r>
+        <w:t>Nao</w:t>
+      </w:r>
+      <w:proofErr w:type="spellEnd"/>
+      <w:r>
+        <w:t xml:space="preserve"> API </w:t>
+      </w:r>
+      <w:r>
+        <w:t>through proxies.</w:t>
+      </w:r>
+      <w:r>
+        <w:t xml:space="preserve"> Example call to obtain a text to speech proxy: ‘</w:t>
+      </w:r>
+      <w:proofErr w:type="spellStart"/>
+      <w:r>
+        <w:t>t</w:t>
+      </w:r>
+      <w:r>
+        <w:t>ts</w:t>
+      </w:r>
+      <w:proofErr w:type="spellEnd"/>
+      <w:r>
+        <w:t xml:space="preserve"> = </w:t>
+      </w:r>
+      <w:proofErr w:type="spellStart"/>
+      <w:proofErr w:type="gramStart"/>
+      <w:r>
+        <w:t>ALProxy</w:t>
+      </w:r>
+      <w:proofErr w:type="spellEnd"/>
+      <w:r>
+        <w:t>(</w:t>
+      </w:r>
+      <w:proofErr w:type="gramEnd"/>
+      <w:r>
+        <w:t>"</w:t>
+      </w:r>
+      <w:proofErr w:type="spellStart"/>
+      <w:r>
+        <w:t>ALTextToSpeech</w:t>
+      </w:r>
+      <w:proofErr w:type="spellEnd"/>
+      <w:r>
+        <w:t>", “</w:t>
+      </w:r>
+      <w:r>
+        <w:t>192.168.1.137</w:t>
+      </w:r>
+      <w:r>
+        <w:t>", 9559)</w:t>
+      </w:r>
+      <w:r>
+        <w:t>’.</w:t>
+      </w:r>
+      <w:r>
+        <w:t xml:space="preserve"> </w:t>
+      </w:r>
+      <w:r>
+        <w:t>The IP address and the port number are of the remote broker ‘</w:t>
+      </w:r>
+      <w:proofErr w:type="spellStart"/>
+      <w:r>
+        <w:t>myBroker</w:t>
+      </w:r>
+      <w:proofErr w:type="spellEnd"/>
+      <w:r>
+        <w:t>’.</w:t>
+      </w:r>
+    </w:p>
+    <w:p>
+      <w:r>
         <w:t>At the moment OS X El Capitan is not supported.</w:t>
       </w:r>
-      <w:bookmarkStart w:id="4" w:name="_GoBack"/>
-      <w:bookmarkEnd w:id="4"/>
     </w:p>
     <w:sectPr>
       <w:pgSz w:w="11900" w:h="16840"/>
@@ -1257,6 +1763,119 @@
     </w:lvl>
   </w:abstractNum>
   <w:abstractNum w:abstractNumId="2">
+    <w:nsid w:val="48F81715"/>
+    <w:multiLevelType w:val="hybridMultilevel"/>
+    <w:tmpl w:val="840C5E2C"/>
+    <w:lvl w:ilvl="0" w:tplc="04090001">
+      <w:start w:val="1"/>
+      <w:numFmt w:val="bullet"/>
+      <w:lvlText w:val=""/>
+      <w:lvlJc w:val="left"/>
+      <w:pPr>
+        <w:ind w:left="720" w:hanging="360"/>
+      </w:pPr>
+      <w:rPr>
+        <w:rFonts w:ascii="Symbol" w:hAnsi="Symbol" w:hint="default"/>
+      </w:rPr>
+    </w:lvl>
+    <w:lvl w:ilvl="1" w:tplc="04090003" w:tentative="1">
+      <w:start w:val="1"/>
+      <w:numFmt w:val="bullet"/>
+      <w:lvlText w:val="o"/>
+      <w:lvlJc w:val="left"/>
+      <w:pPr>
+        <w:ind w:left="1440" w:hanging="360"/>
+      </w:pPr>
+      <w:rPr>
+        <w:rFonts w:ascii="Courier New" w:hAnsi="Courier New" w:hint="default"/>
+      </w:rPr>
+    </w:lvl>
+    <w:lvl w:ilvl="2" w:tplc="04090005" w:tentative="1">
+      <w:start w:val="1"/>
+      <w:numFmt w:val="bullet"/>
+      <w:lvlText w:val=""/>
+      <w:lvlJc w:val="left"/>
+      <w:pPr>
+        <w:ind w:left="2160" w:hanging="360"/>
+      </w:pPr>
+      <w:rPr>
+        <w:rFonts w:ascii="Wingdings" w:hAnsi="Wingdings" w:hint="default"/>
+      </w:rPr>
+    </w:lvl>
+    <w:lvl w:ilvl="3" w:tplc="04090001" w:tentative="1">
+      <w:start w:val="1"/>
+      <w:numFmt w:val="bullet"/>
+      <w:lvlText w:val=""/>
+      <w:lvlJc w:val="left"/>
+      <w:pPr>
+        <w:ind w:left="2880" w:hanging="360"/>
+      </w:pPr>
+      <w:rPr>
+        <w:rFonts w:ascii="Symbol" w:hAnsi="Symbol" w:hint="default"/>
+      </w:rPr>
+    </w:lvl>
+    <w:lvl w:ilvl="4" w:tplc="04090003" w:tentative="1">
+      <w:start w:val="1"/>
+      <w:numFmt w:val="bullet"/>
+      <w:lvlText w:val="o"/>
+      <w:lvlJc w:val="left"/>
+      <w:pPr>
+        <w:ind w:left="3600" w:hanging="360"/>
+      </w:pPr>
+      <w:rPr>
+        <w:rFonts w:ascii="Courier New" w:hAnsi="Courier New" w:hint="default"/>
+      </w:rPr>
+    </w:lvl>
+    <w:lvl w:ilvl="5" w:tplc="04090005" w:tentative="1">
+      <w:start w:val="1"/>
+      <w:numFmt w:val="bullet"/>
+      <w:lvlText w:val=""/>
+      <w:lvlJc w:val="left"/>
+      <w:pPr>
+        <w:ind w:left="4320" w:hanging="360"/>
+      </w:pPr>
+      <w:rPr>
+        <w:rFonts w:ascii="Wingdings" w:hAnsi="Wingdings" w:hint="default"/>
+      </w:rPr>
+    </w:lvl>
+    <w:lvl w:ilvl="6" w:tplc="04090001" w:tentative="1">
+      <w:start w:val="1"/>
+      <w:numFmt w:val="bullet"/>
+      <w:lvlText w:val=""/>
+      <w:lvlJc w:val="left"/>
+      <w:pPr>
+        <w:ind w:left="5040" w:hanging="360"/>
+      </w:pPr>
+      <w:rPr>
+        <w:rFonts w:ascii="Symbol" w:hAnsi="Symbol" w:hint="default"/>
+      </w:rPr>
+    </w:lvl>
+    <w:lvl w:ilvl="7" w:tplc="04090003" w:tentative="1">
+      <w:start w:val="1"/>
+      <w:numFmt w:val="bullet"/>
+      <w:lvlText w:val="o"/>
+      <w:lvlJc w:val="left"/>
+      <w:pPr>
+        <w:ind w:left="5760" w:hanging="360"/>
+      </w:pPr>
+      <w:rPr>
+        <w:rFonts w:ascii="Courier New" w:hAnsi="Courier New" w:hint="default"/>
+      </w:rPr>
+    </w:lvl>
+    <w:lvl w:ilvl="8" w:tplc="04090005" w:tentative="1">
+      <w:start w:val="1"/>
+      <w:numFmt w:val="bullet"/>
+      <w:lvlText w:val=""/>
+      <w:lvlJc w:val="left"/>
+      <w:pPr>
+        <w:ind w:left="6480" w:hanging="360"/>
+      </w:pPr>
+      <w:rPr>
+        <w:rFonts w:ascii="Wingdings" w:hAnsi="Wingdings" w:hint="default"/>
+      </w:rPr>
+    </w:lvl>
+  </w:abstractNum>
+  <w:abstractNum w:abstractNumId="3">
     <w:nsid w:val="557527C2"/>
     <w:multiLevelType w:val="multilevel"/>
     <w:tmpl w:val="90A46768"/>
@@ -1347,10 +1966,13 @@
     <w:abstractNumId w:val="1"/>
   </w:num>
   <w:num w:numId="2">
-    <w:abstractNumId w:val="2"/>
+    <w:abstractNumId w:val="3"/>
   </w:num>
   <w:num w:numId="3">
     <w:abstractNumId w:val="0"/>
+  </w:num>
+  <w:num w:numId="4">
+    <w:abstractNumId w:val="2"/>
   </w:num>
 </w:numbering>
 </file>
@@ -1859,6 +2481,17 @@
       <w:u w:val="single"/>
     </w:rPr>
   </w:style>
+  <w:style w:type="paragraph" w:styleId="ListParagraph">
+    <w:name w:val="List Paragraph"/>
+    <w:basedOn w:val="Normal"/>
+    <w:uiPriority w:val="34"/>
+    <w:qFormat/>
+    <w:rsid w:val="001C58C9"/>
+    <w:pPr>
+      <w:ind w:left="720"/>
+      <w:contextualSpacing/>
+    </w:pPr>
+  </w:style>
 </w:styles>
 </file>
 
@@ -2365,6 +2998,17 @@
       <w:color w:val="800080" w:themeColor="followedHyperlink"/>
       <w:u w:val="single"/>
     </w:rPr>
+  </w:style>
+  <w:style w:type="paragraph" w:styleId="ListParagraph">
+    <w:name w:val="List Paragraph"/>
+    <w:basedOn w:val="Normal"/>
+    <w:uiPriority w:val="34"/>
+    <w:qFormat/>
+    <w:rsid w:val="001C58C9"/>
+    <w:pPr>
+      <w:ind w:left="720"/>
+      <w:contextualSpacing/>
+    </w:pPr>
   </w:style>
 </w:styles>
 </file>

</xml_diff>